<commit_message>
After fabrication, found that there were 4 circles added on shifted by 90 degrees of the actual non-plated through holes. The circles are now removed and the fabrication files should be re-generated if manufacturing needs to take place again.
</commit_message>
<xml_diff>
--- a/OWLSAT Antenna PCB/Documentation/OWLSAT UHF Antenna Documentation.docx
+++ b/OWLSAT Antenna PCB/Documentation/OWLSAT UHF Antenna Documentation.docx
@@ -93,7 +93,7 @@
           <w:rFonts w:asciiTheme="minorHAnsi" w:hAnsiTheme="minorHAnsi" w:cstheme="minorHAnsi"/>
           <w:szCs w:val="24"/>
         </w:rPr>
-        <w:t>10</w:t>
+        <w:t>20</w:t>
       </w:r>
       <w:r>
         <w:rPr>
@@ -133,7 +133,23 @@
           <w:rFonts w:asciiTheme="minorHAnsi" w:hAnsiTheme="minorHAnsi" w:cstheme="minorHAnsi"/>
           <w:szCs w:val="24"/>
         </w:rPr>
-        <w:t xml:space="preserve">designed a 4-element planar turnstile antenna based on the Oresat canted turnstile design. </w:t>
+        <w:t xml:space="preserve">designed a 4-element planar turnstile antenna based on the </w:t>
+      </w:r>
+      <w:proofErr w:type="spellStart"/>
+      <w:r>
+        <w:rPr>
+          <w:rFonts w:asciiTheme="minorHAnsi" w:hAnsiTheme="minorHAnsi" w:cstheme="minorHAnsi"/>
+          <w:szCs w:val="24"/>
+        </w:rPr>
+        <w:t>Oresat</w:t>
+      </w:r>
+      <w:proofErr w:type="spellEnd"/>
+      <w:r>
+        <w:rPr>
+          <w:rFonts w:asciiTheme="minorHAnsi" w:hAnsiTheme="minorHAnsi" w:cstheme="minorHAnsi"/>
+          <w:szCs w:val="24"/>
+        </w:rPr>
+        <w:t xml:space="preserve"> canted turnstile design. </w:t>
       </w:r>
       <w:r>
         <w:rPr>
@@ -154,7 +170,23 @@
           <w:rFonts w:asciiTheme="minorHAnsi" w:hAnsiTheme="minorHAnsi" w:cstheme="minorHAnsi"/>
           <w:szCs w:val="24"/>
         </w:rPr>
-        <w:t xml:space="preserve">The antenna is designed for a center frequency of 435 MHz in the UHF band with a 50 ohm coax-fed feed circuit, </w:t>
+        <w:t xml:space="preserve">The antenna is designed for a center frequency of 435 MHz in the UHF band with a </w:t>
+      </w:r>
+      <w:proofErr w:type="gramStart"/>
+      <w:r>
+        <w:rPr>
+          <w:rFonts w:asciiTheme="minorHAnsi" w:hAnsiTheme="minorHAnsi" w:cstheme="minorHAnsi"/>
+          <w:szCs w:val="24"/>
+        </w:rPr>
+        <w:t>50 ohm</w:t>
+      </w:r>
+      <w:proofErr w:type="gramEnd"/>
+      <w:r>
+        <w:rPr>
+          <w:rFonts w:asciiTheme="minorHAnsi" w:hAnsiTheme="minorHAnsi" w:cstheme="minorHAnsi"/>
+          <w:szCs w:val="24"/>
+        </w:rPr>
+        <w:t xml:space="preserve"> coax-fed feed circuit, </w:t>
       </w:r>
       <w:r>
         <w:rPr>
@@ -305,7 +337,23 @@
           <w:rFonts w:asciiTheme="minorHAnsi" w:hAnsiTheme="minorHAnsi" w:cstheme="minorHAnsi"/>
           <w:szCs w:val="24"/>
         </w:rPr>
-        <w:t xml:space="preserve"> paths are split again, which produces a 0, 90, 180, and 270 degree output to each element, respectively</w:t>
+        <w:t xml:space="preserve"> paths are split again, which produces a </w:t>
+      </w:r>
+      <w:proofErr w:type="gramStart"/>
+      <w:r>
+        <w:rPr>
+          <w:rFonts w:asciiTheme="minorHAnsi" w:hAnsiTheme="minorHAnsi" w:cstheme="minorHAnsi"/>
+          <w:szCs w:val="24"/>
+        </w:rPr>
+        <w:t>0, 90, 180, and 270 degree</w:t>
+      </w:r>
+      <w:proofErr w:type="gramEnd"/>
+      <w:r>
+        <w:rPr>
+          <w:rFonts w:asciiTheme="minorHAnsi" w:hAnsiTheme="minorHAnsi" w:cstheme="minorHAnsi"/>
+          <w:szCs w:val="24"/>
+        </w:rPr>
+        <w:t xml:space="preserve"> output to each element, respectively</w:t>
       </w:r>
       <w:r>
         <w:rPr>
@@ -326,7 +374,23 @@
           <w:rFonts w:asciiTheme="minorHAnsi" w:hAnsiTheme="minorHAnsi" w:cstheme="minorHAnsi"/>
           <w:szCs w:val="24"/>
         </w:rPr>
-        <w:t xml:space="preserve"> detailed in figure 2, which are based on an FR4 thickness of 62 mils and a 50 ohm CPWG calculation for propagation delay in Altium Designer (PCB design software). From this, the propagation velocity can be found from the inverse of propagation delay, which leads to the direct theoretical values for “perfectly electrically conductive” elements as well as a very accurate estimate of the delay line lengths since the Altium simulation takes into many of the parasitics aspects.</w:t>
+        <w:t xml:space="preserve"> detailed in figure 2, which are based on an FR4 thickness of 62 mils and a </w:t>
+      </w:r>
+      <w:proofErr w:type="gramStart"/>
+      <w:r>
+        <w:rPr>
+          <w:rFonts w:asciiTheme="minorHAnsi" w:hAnsiTheme="minorHAnsi" w:cstheme="minorHAnsi"/>
+          <w:szCs w:val="24"/>
+        </w:rPr>
+        <w:t>50 ohm</w:t>
+      </w:r>
+      <w:proofErr w:type="gramEnd"/>
+      <w:r>
+        <w:rPr>
+          <w:rFonts w:asciiTheme="minorHAnsi" w:hAnsiTheme="minorHAnsi" w:cstheme="minorHAnsi"/>
+          <w:szCs w:val="24"/>
+        </w:rPr>
+        <w:t xml:space="preserve"> CPWG calculation for propagation delay in Altium Designer (PCB design software). From this, the propagation velocity can be found from the inverse of propagation delay, which leads to the direct theoretical values for “perfectly electrically conductive” elements as well as a very accurate estimate of the delay line lengths since the Altium simulation takes into many of the parasitics aspects.</w:t>
       </w:r>
       <w:r>
         <w:rPr>
@@ -443,21 +507,7 @@
           <w:rFonts w:asciiTheme="minorHAnsi" w:hAnsiTheme="minorHAnsi" w:cstheme="minorHAnsi"/>
           <w:szCs w:val="24"/>
         </w:rPr>
-        <w:t xml:space="preserve">A final simulation in HFSS pictured in figure </w:t>
-      </w:r>
-      <w:r>
-        <w:rPr>
-          <w:rFonts w:asciiTheme="minorHAnsi" w:hAnsiTheme="minorHAnsi" w:cstheme="minorHAnsi"/>
-          <w:szCs w:val="24"/>
-        </w:rPr>
-        <w:t>4</w:t>
-      </w:r>
-      <w:r>
-        <w:rPr>
-          <w:rFonts w:asciiTheme="minorHAnsi" w:hAnsiTheme="minorHAnsi" w:cstheme="minorHAnsi"/>
-          <w:szCs w:val="24"/>
-        </w:rPr>
-        <w:t xml:space="preserve"> confirmed that a much shorter element length of 132 mm is more realistic assuming the feed circuit is perfect and lossless. The expected slightly directed omni-directional pattern is cross-confirmed with MATLAB</w:t>
+        <w:t>A final simulation in HFSS pictured in figure 4 confirmed that a much shorter element length of 132 mm is more realistic assuming the feed circuit is perfect and lossless. The expected slightly directed omni-directional pattern is cross-confirmed with MATLAB</w:t>
       </w:r>
       <w:r>
         <w:rPr>
@@ -471,7 +521,23 @@
           <w:rFonts w:asciiTheme="minorHAnsi" w:hAnsiTheme="minorHAnsi" w:cstheme="minorHAnsi"/>
           <w:szCs w:val="24"/>
         </w:rPr>
-        <w:t xml:space="preserve"> at a peak directivity of 2.2 dBi. </w:t>
+        <w:t xml:space="preserve"> at a peak directivity of 2.2 </w:t>
+      </w:r>
+      <w:proofErr w:type="spellStart"/>
+      <w:r>
+        <w:rPr>
+          <w:rFonts w:asciiTheme="minorHAnsi" w:hAnsiTheme="minorHAnsi" w:cstheme="minorHAnsi"/>
+          <w:szCs w:val="24"/>
+        </w:rPr>
+        <w:t>dBi</w:t>
+      </w:r>
+      <w:proofErr w:type="spellEnd"/>
+      <w:r>
+        <w:rPr>
+          <w:rFonts w:asciiTheme="minorHAnsi" w:hAnsiTheme="minorHAnsi" w:cstheme="minorHAnsi"/>
+          <w:szCs w:val="24"/>
+        </w:rPr>
+        <w:t xml:space="preserve">. </w:t>
       </w:r>
     </w:p>
     <w:p>
@@ -744,6 +810,108 @@
           <w:szCs w:val="24"/>
         </w:rPr>
         <w:t>Figure 5. Simulated Elevation Pattern</w:t>
+      </w:r>
+      <w:r>
+        <w:rPr>
+          <w:rFonts w:asciiTheme="minorHAnsi" w:hAnsiTheme="minorHAnsi" w:cstheme="minorHAnsi"/>
+          <w:szCs w:val="24"/>
+        </w:rPr>
+        <w:br/>
+      </w:r>
+    </w:p>
+    <w:p>
+      <w:pPr>
+        <w:jc w:val="center"/>
+        <w:rPr>
+          <w:rFonts w:asciiTheme="minorHAnsi" w:hAnsiTheme="minorHAnsi" w:cstheme="minorHAnsi"/>
+          <w:szCs w:val="24"/>
+        </w:rPr>
+      </w:pPr>
+      <w:r>
+        <w:rPr>
+          <w:rFonts w:asciiTheme="minorHAnsi" w:hAnsiTheme="minorHAnsi" w:cstheme="minorHAnsi"/>
+          <w:b/>
+          <w:bCs/>
+          <w:szCs w:val="24"/>
+        </w:rPr>
+        <w:lastRenderedPageBreak/>
+        <w:t>Testing</w:t>
+      </w:r>
+    </w:p>
+    <w:p>
+      <w:pPr>
+        <w:rPr>
+          <w:rFonts w:asciiTheme="minorHAnsi" w:hAnsiTheme="minorHAnsi" w:cstheme="minorHAnsi"/>
+          <w:szCs w:val="24"/>
+        </w:rPr>
+      </w:pPr>
+      <w:r>
+        <w:rPr>
+          <w:rFonts w:asciiTheme="minorHAnsi" w:hAnsiTheme="minorHAnsi" w:cstheme="minorHAnsi"/>
+          <w:szCs w:val="24"/>
+        </w:rPr>
+        <w:t xml:space="preserve">The board files had a mistake such that 4 circles were accidentally place on the mechanical layer of the board and were interpreted by the automated fabrication process through Advanced Circuits to be </w:t>
+      </w:r>
+      <w:r>
+        <w:rPr>
+          <w:rFonts w:asciiTheme="minorHAnsi" w:hAnsiTheme="minorHAnsi" w:cstheme="minorHAnsi"/>
+          <w:szCs w:val="24"/>
+          <w:u w:val="single"/>
+        </w:rPr>
+        <w:t xml:space="preserve">non-plated </w:t>
+      </w:r>
+      <w:r>
+        <w:rPr>
+          <w:rFonts w:asciiTheme="minorHAnsi" w:hAnsiTheme="minorHAnsi" w:cstheme="minorHAnsi"/>
+          <w:szCs w:val="24"/>
+        </w:rPr>
+        <w:t>through holes</w:t>
+      </w:r>
+      <w:r>
+        <w:rPr>
+          <w:rFonts w:asciiTheme="minorHAnsi" w:hAnsiTheme="minorHAnsi" w:cstheme="minorHAnsi"/>
+          <w:szCs w:val="24"/>
+        </w:rPr>
+        <w:t xml:space="preserve"> (except for one hole that is plated!)</w:t>
+      </w:r>
+      <w:r>
+        <w:rPr>
+          <w:rFonts w:asciiTheme="minorHAnsi" w:hAnsiTheme="minorHAnsi" w:cstheme="minorHAnsi"/>
+          <w:szCs w:val="24"/>
+        </w:rPr>
+        <w:t xml:space="preserve">. Thankfully, this simply adds to the flexibility of the mounting </w:t>
+      </w:r>
+      <w:proofErr w:type="gramStart"/>
+      <w:r>
+        <w:rPr>
+          <w:rFonts w:asciiTheme="minorHAnsi" w:hAnsiTheme="minorHAnsi" w:cstheme="minorHAnsi"/>
+          <w:szCs w:val="24"/>
+        </w:rPr>
+        <w:t>options, but</w:t>
+      </w:r>
+      <w:proofErr w:type="gramEnd"/>
+      <w:r>
+        <w:rPr>
+          <w:rFonts w:asciiTheme="minorHAnsi" w:hAnsiTheme="minorHAnsi" w:cstheme="minorHAnsi"/>
+          <w:szCs w:val="24"/>
+        </w:rPr>
+        <w:t xml:space="preserve"> could have been disastrous. The cause of the circles is unclear </w:t>
+      </w:r>
+      <w:proofErr w:type="gramStart"/>
+      <w:r>
+        <w:rPr>
+          <w:rFonts w:asciiTheme="minorHAnsi" w:hAnsiTheme="minorHAnsi" w:cstheme="minorHAnsi"/>
+          <w:szCs w:val="24"/>
+        </w:rPr>
+        <w:t>at this time</w:t>
+      </w:r>
+      <w:proofErr w:type="gramEnd"/>
+      <w:r>
+        <w:rPr>
+          <w:rFonts w:asciiTheme="minorHAnsi" w:hAnsiTheme="minorHAnsi" w:cstheme="minorHAnsi"/>
+          <w:szCs w:val="24"/>
+        </w:rPr>
+        <w:t>.</w:t>
       </w:r>
     </w:p>
     <w:sectPr>

</xml_diff>

<commit_message>
Updated documentation to include the testing of the antenna.
</commit_message>
<xml_diff>
--- a/OWLSAT Antenna PCB/Documentation/OWLSAT UHF Antenna Documentation.docx
+++ b/OWLSAT Antenna PCB/Documentation/OWLSAT UHF Antenna Documentation.docx
@@ -1,6 +1,6 @@
 
 <file path=word/document.xml><?xml version="1.0" encoding="utf-8"?>
-<w:document xmlns:wpc="http://schemas.microsoft.com/office/word/2010/wordprocessingCanvas" xmlns:cx="http://schemas.microsoft.com/office/drawing/2014/chartex" xmlns:cx1="http://schemas.microsoft.com/office/drawing/2015/9/8/chartex" xmlns:cx2="http://schemas.microsoft.com/office/drawing/2015/10/21/chartex" xmlns:cx3="http://schemas.microsoft.com/office/drawing/2016/5/9/chartex" xmlns:cx4="http://schemas.microsoft.com/office/drawing/2016/5/10/chartex" xmlns:cx5="http://schemas.microsoft.com/office/drawing/2016/5/11/chartex" xmlns:cx6="http://schemas.microsoft.com/office/drawing/2016/5/12/chartex" xmlns:cx7="http://schemas.microsoft.com/office/drawing/2016/5/13/chartex" xmlns:cx8="http://schemas.microsoft.com/office/drawing/2016/5/14/chartex" xmlns:mc="http://schemas.openxmlformats.org/markup-compatibility/2006" xmlns:aink="http://schemas.microsoft.com/office/drawing/2016/ink" xmlns:am3d="http://schemas.microsoft.com/office/drawing/2017/model3d" xmlns:o="urn:schemas-microsoft-com:office:office" xmlns:r="http://schemas.openxmlformats.org/officeDocument/2006/relationships" xmlns:m="http://schemas.openxmlformats.org/officeDocument/2006/math" xmlns:v="urn:schemas-microsoft-com:vml" xmlns:wp14="http://schemas.microsoft.com/office/word/2010/wordprocessingDrawing" xmlns:wp="http://schemas.openxmlformats.org/drawingml/2006/wordprocessingDrawing" xmlns:w10="urn:schemas-microsoft-com:office:word" xmlns:w="http://schemas.openxmlformats.org/wordprocessingml/2006/main" xmlns:w14="http://schemas.microsoft.com/office/word/2010/wordml" xmlns:w15="http://schemas.microsoft.com/office/word/2012/wordml" xmlns:w16cex="http://schemas.microsoft.com/office/word/2018/wordml/cex" xmlns:w16cid="http://schemas.microsoft.com/office/word/2016/wordml/cid" xmlns:w16="http://schemas.microsoft.com/office/word/2018/wordml" xmlns:w16sdtdh="http://schemas.microsoft.com/office/word/2020/wordml/sdtdatahash" xmlns:w16se="http://schemas.microsoft.com/office/word/2015/wordml/symex" xmlns:wpg="http://schemas.microsoft.com/office/word/2010/wordprocessingGroup" xmlns:wpi="http://schemas.microsoft.com/office/word/2010/wordprocessingInk" xmlns:wne="http://schemas.microsoft.com/office/word/2006/wordml" xmlns:wps="http://schemas.microsoft.com/office/word/2010/wordprocessingShape" mc:Ignorable="w14 w15 w16se w16cid w16 w16cex w16sdtdh wp14">
+<w:document xmlns:wpc="http://schemas.microsoft.com/office/word/2010/wordprocessingCanvas" xmlns:cx="http://schemas.microsoft.com/office/drawing/2014/chartex" xmlns:cx1="http://schemas.microsoft.com/office/drawing/2015/9/8/chartex" xmlns:cx2="http://schemas.microsoft.com/office/drawing/2015/10/21/chartex" xmlns:cx3="http://schemas.microsoft.com/office/drawing/2016/5/9/chartex" xmlns:cx4="http://schemas.microsoft.com/office/drawing/2016/5/10/chartex" xmlns:cx5="http://schemas.microsoft.com/office/drawing/2016/5/11/chartex" xmlns:cx6="http://schemas.microsoft.com/office/drawing/2016/5/12/chartex" xmlns:cx7="http://schemas.microsoft.com/office/drawing/2016/5/13/chartex" xmlns:cx8="http://schemas.microsoft.com/office/drawing/2016/5/14/chartex" xmlns:mc="http://schemas.openxmlformats.org/markup-compatibility/2006" xmlns:aink="http://schemas.microsoft.com/office/drawing/2016/ink" xmlns:am3d="http://schemas.microsoft.com/office/drawing/2017/model3d" xmlns:o="urn:schemas-microsoft-com:office:office" xmlns:oel="http://schemas.microsoft.com/office/2019/extlst" xmlns:r="http://schemas.openxmlformats.org/officeDocument/2006/relationships" xmlns:m="http://schemas.openxmlformats.org/officeDocument/2006/math" xmlns:v="urn:schemas-microsoft-com:vml" xmlns:wp14="http://schemas.microsoft.com/office/word/2010/wordprocessingDrawing" xmlns:wp="http://schemas.openxmlformats.org/drawingml/2006/wordprocessingDrawing" xmlns:w10="urn:schemas-microsoft-com:office:word" xmlns:w="http://schemas.openxmlformats.org/wordprocessingml/2006/main" xmlns:w14="http://schemas.microsoft.com/office/word/2010/wordml" xmlns:w15="http://schemas.microsoft.com/office/word/2012/wordml" xmlns:w16cex="http://schemas.microsoft.com/office/word/2018/wordml/cex" xmlns:w16cid="http://schemas.microsoft.com/office/word/2016/wordml/cid" xmlns:w16="http://schemas.microsoft.com/office/word/2018/wordml" xmlns:w16sdtdh="http://schemas.microsoft.com/office/word/2020/wordml/sdtdatahash" xmlns:w16se="http://schemas.microsoft.com/office/word/2015/wordml/symex" xmlns:wpg="http://schemas.microsoft.com/office/word/2010/wordprocessingGroup" xmlns:wpi="http://schemas.microsoft.com/office/word/2010/wordprocessingInk" xmlns:wne="http://schemas.microsoft.com/office/word/2006/wordml" xmlns:wps="http://schemas.microsoft.com/office/word/2010/wordprocessingShape" mc:Ignorable="w14 w15 w16se w16cid w16 w16cex w16sdtdh wp14">
   <w:body>
     <w:p>
       <w:pPr>
@@ -133,23 +133,7 @@
           <w:rFonts w:asciiTheme="minorHAnsi" w:hAnsiTheme="minorHAnsi" w:cstheme="minorHAnsi"/>
           <w:szCs w:val="24"/>
         </w:rPr>
-        <w:t xml:space="preserve">designed a 4-element planar turnstile antenna based on the </w:t>
-      </w:r>
-      <w:proofErr w:type="spellStart"/>
-      <w:r>
-        <w:rPr>
-          <w:rFonts w:asciiTheme="minorHAnsi" w:hAnsiTheme="minorHAnsi" w:cstheme="minorHAnsi"/>
-          <w:szCs w:val="24"/>
-        </w:rPr>
-        <w:t>Oresat</w:t>
-      </w:r>
-      <w:proofErr w:type="spellEnd"/>
-      <w:r>
-        <w:rPr>
-          <w:rFonts w:asciiTheme="minorHAnsi" w:hAnsiTheme="minorHAnsi" w:cstheme="minorHAnsi"/>
-          <w:szCs w:val="24"/>
-        </w:rPr>
-        <w:t xml:space="preserve"> canted turnstile design. </w:t>
+        <w:t xml:space="preserve">designed a 4-element planar turnstile antenna based on the Oresat canted turnstile design. </w:t>
       </w:r>
       <w:r>
         <w:rPr>
@@ -170,23 +154,7 @@
           <w:rFonts w:asciiTheme="minorHAnsi" w:hAnsiTheme="minorHAnsi" w:cstheme="minorHAnsi"/>
           <w:szCs w:val="24"/>
         </w:rPr>
-        <w:t xml:space="preserve">The antenna is designed for a center frequency of 435 MHz in the UHF band with a </w:t>
-      </w:r>
-      <w:proofErr w:type="gramStart"/>
-      <w:r>
-        <w:rPr>
-          <w:rFonts w:asciiTheme="minorHAnsi" w:hAnsiTheme="minorHAnsi" w:cstheme="minorHAnsi"/>
-          <w:szCs w:val="24"/>
-        </w:rPr>
-        <w:t>50 ohm</w:t>
-      </w:r>
-      <w:proofErr w:type="gramEnd"/>
-      <w:r>
-        <w:rPr>
-          <w:rFonts w:asciiTheme="minorHAnsi" w:hAnsiTheme="minorHAnsi" w:cstheme="minorHAnsi"/>
-          <w:szCs w:val="24"/>
-        </w:rPr>
-        <w:t xml:space="preserve"> coax-fed feed circuit, </w:t>
+        <w:t xml:space="preserve">The antenna is designed for a center frequency of 435 MHz in the UHF band with a 50 ohm coax-fed feed circuit, </w:t>
       </w:r>
       <w:r>
         <w:rPr>
@@ -337,23 +305,7 @@
           <w:rFonts w:asciiTheme="minorHAnsi" w:hAnsiTheme="minorHAnsi" w:cstheme="minorHAnsi"/>
           <w:szCs w:val="24"/>
         </w:rPr>
-        <w:t xml:space="preserve"> paths are split again, which produces a </w:t>
-      </w:r>
-      <w:proofErr w:type="gramStart"/>
-      <w:r>
-        <w:rPr>
-          <w:rFonts w:asciiTheme="minorHAnsi" w:hAnsiTheme="minorHAnsi" w:cstheme="minorHAnsi"/>
-          <w:szCs w:val="24"/>
-        </w:rPr>
-        <w:t>0, 90, 180, and 270 degree</w:t>
-      </w:r>
-      <w:proofErr w:type="gramEnd"/>
-      <w:r>
-        <w:rPr>
-          <w:rFonts w:asciiTheme="minorHAnsi" w:hAnsiTheme="minorHAnsi" w:cstheme="minorHAnsi"/>
-          <w:szCs w:val="24"/>
-        </w:rPr>
-        <w:t xml:space="preserve"> output to each element, respectively</w:t>
+        <w:t xml:space="preserve"> paths are split again, which produces a 0, 90, 180, and 270 degree output to each element, respectively</w:t>
       </w:r>
       <w:r>
         <w:rPr>
@@ -374,23 +326,7 @@
           <w:rFonts w:asciiTheme="minorHAnsi" w:hAnsiTheme="minorHAnsi" w:cstheme="minorHAnsi"/>
           <w:szCs w:val="24"/>
         </w:rPr>
-        <w:t xml:space="preserve"> detailed in figure 2, which are based on an FR4 thickness of 62 mils and a </w:t>
-      </w:r>
-      <w:proofErr w:type="gramStart"/>
-      <w:r>
-        <w:rPr>
-          <w:rFonts w:asciiTheme="minorHAnsi" w:hAnsiTheme="minorHAnsi" w:cstheme="minorHAnsi"/>
-          <w:szCs w:val="24"/>
-        </w:rPr>
-        <w:t>50 ohm</w:t>
-      </w:r>
-      <w:proofErr w:type="gramEnd"/>
-      <w:r>
-        <w:rPr>
-          <w:rFonts w:asciiTheme="minorHAnsi" w:hAnsiTheme="minorHAnsi" w:cstheme="minorHAnsi"/>
-          <w:szCs w:val="24"/>
-        </w:rPr>
-        <w:t xml:space="preserve"> CPWG calculation for propagation delay in Altium Designer (PCB design software). From this, the propagation velocity can be found from the inverse of propagation delay, which leads to the direct theoretical values for “perfectly electrically conductive” elements as well as a very accurate estimate of the delay line lengths since the Altium simulation takes into many of the parasitics aspects.</w:t>
+        <w:t xml:space="preserve"> detailed in figure 2, which are based on an FR4 thickness of 62 mils and a 50 ohm CPWG calculation for propagation delay in Altium Designer (PCB design software). From this, the propagation velocity can be found from the inverse of propagation delay, which leads to the direct theoretical values for “perfectly electrically conductive” elements as well as a very accurate estimate of the delay line lengths since the Altium simulation takes into many of the parasitics aspects.</w:t>
       </w:r>
       <w:r>
         <w:rPr>
@@ -521,23 +457,7 @@
           <w:rFonts w:asciiTheme="minorHAnsi" w:hAnsiTheme="minorHAnsi" w:cstheme="minorHAnsi"/>
           <w:szCs w:val="24"/>
         </w:rPr>
-        <w:t xml:space="preserve"> at a peak directivity of 2.2 </w:t>
-      </w:r>
-      <w:proofErr w:type="spellStart"/>
-      <w:r>
-        <w:rPr>
-          <w:rFonts w:asciiTheme="minorHAnsi" w:hAnsiTheme="minorHAnsi" w:cstheme="minorHAnsi"/>
-          <w:szCs w:val="24"/>
-        </w:rPr>
-        <w:t>dBi</w:t>
-      </w:r>
-      <w:proofErr w:type="spellEnd"/>
-      <w:r>
-        <w:rPr>
-          <w:rFonts w:asciiTheme="minorHAnsi" w:hAnsiTheme="minorHAnsi" w:cstheme="minorHAnsi"/>
-          <w:szCs w:val="24"/>
-        </w:rPr>
-        <w:t xml:space="preserve">. </w:t>
+        <w:t xml:space="preserve"> at a peak directivity of 2.2 dBi. </w:t>
       </w:r>
     </w:p>
     <w:p>
@@ -848,6 +768,24 @@
       <w:r>
         <w:rPr>
           <w:rFonts w:asciiTheme="minorHAnsi" w:hAnsiTheme="minorHAnsi" w:cstheme="minorHAnsi"/>
+          <w:b/>
+          <w:bCs/>
+          <w:szCs w:val="24"/>
+        </w:rPr>
+        <w:t>Design Issue:</w:t>
+      </w:r>
+      <w:r>
+        <w:rPr>
+          <w:rFonts w:asciiTheme="minorHAnsi" w:hAnsiTheme="minorHAnsi" w:cstheme="minorHAnsi"/>
+          <w:b/>
+          <w:bCs/>
+          <w:szCs w:val="24"/>
+        </w:rPr>
+        <w:t xml:space="preserve"> </w:t>
+      </w:r>
+      <w:r>
+        <w:rPr>
+          <w:rFonts w:asciiTheme="minorHAnsi" w:hAnsiTheme="minorHAnsi" w:cstheme="minorHAnsi"/>
           <w:szCs w:val="24"/>
         </w:rPr>
         <w:t xml:space="preserve">The board files had a mistake such that 4 circles were accidentally place on the mechanical layer of the board and were interpreted by the automated fabrication process through Advanced Circuits to be </w:t>
@@ -879,39 +817,303 @@
           <w:rFonts w:asciiTheme="minorHAnsi" w:hAnsiTheme="minorHAnsi" w:cstheme="minorHAnsi"/>
           <w:szCs w:val="24"/>
         </w:rPr>
-        <w:t xml:space="preserve">. Thankfully, this simply adds to the flexibility of the mounting </w:t>
-      </w:r>
-      <w:proofErr w:type="gramStart"/>
-      <w:r>
-        <w:rPr>
-          <w:rFonts w:asciiTheme="minorHAnsi" w:hAnsiTheme="minorHAnsi" w:cstheme="minorHAnsi"/>
-          <w:szCs w:val="24"/>
-        </w:rPr>
-        <w:t>options, but</w:t>
-      </w:r>
-      <w:proofErr w:type="gramEnd"/>
-      <w:r>
-        <w:rPr>
-          <w:rFonts w:asciiTheme="minorHAnsi" w:hAnsiTheme="minorHAnsi" w:cstheme="minorHAnsi"/>
-          <w:szCs w:val="24"/>
-        </w:rPr>
-        <w:t xml:space="preserve"> could have been disastrous. The cause of the circles is unclear </w:t>
-      </w:r>
-      <w:proofErr w:type="gramStart"/>
-      <w:r>
-        <w:rPr>
-          <w:rFonts w:asciiTheme="minorHAnsi" w:hAnsiTheme="minorHAnsi" w:cstheme="minorHAnsi"/>
-          <w:szCs w:val="24"/>
-        </w:rPr>
-        <w:t>at this time</w:t>
-      </w:r>
-      <w:proofErr w:type="gramEnd"/>
-      <w:r>
-        <w:rPr>
-          <w:rFonts w:asciiTheme="minorHAnsi" w:hAnsiTheme="minorHAnsi" w:cstheme="minorHAnsi"/>
-          <w:szCs w:val="24"/>
-        </w:rPr>
-        <w:t>.</w:t>
+        <w:t>. Thankfully, this simply adds to the flexibility of the mounting options, but could have been disastrous. The cause of the circles is unclear at this time.</w:t>
+      </w:r>
+    </w:p>
+    <w:p>
+      <w:pPr>
+        <w:rPr>
+          <w:rFonts w:asciiTheme="minorHAnsi" w:hAnsiTheme="minorHAnsi" w:cstheme="minorHAnsi"/>
+          <w:szCs w:val="24"/>
+        </w:rPr>
+      </w:pPr>
+      <w:r>
+        <w:rPr>
+          <w:rFonts w:asciiTheme="minorHAnsi" w:hAnsiTheme="minorHAnsi" w:cstheme="minorHAnsi"/>
+          <w:szCs w:val="24"/>
+        </w:rPr>
+        <w:t>The first test used the theoretical element length of 163 mm since it is much longer than the HFSS simulated optimal value. However, as seen below, the circuit resonated at 506 MHz. The best explanation so far is that the pads added extra capacitance and the parallel traces that make up the serpentine length tuning segment, boosted the resonant frequency even after parasitics and non-idealities that should have lowered the resonant frequency.</w:t>
+      </w:r>
+    </w:p>
+    <w:p>
+      <w:pPr>
+        <w:rPr>
+          <w:rFonts w:asciiTheme="minorHAnsi" w:hAnsiTheme="minorHAnsi" w:cstheme="minorHAnsi"/>
+          <w:szCs w:val="24"/>
+        </w:rPr>
+      </w:pPr>
+      <w:r>
+        <w:rPr>
+          <w:rFonts w:asciiTheme="minorHAnsi" w:hAnsiTheme="minorHAnsi" w:cstheme="minorHAnsi"/>
+          <w:noProof/>
+          <w:szCs w:val="24"/>
+        </w:rPr>
+        <w:drawing>
+          <wp:inline distT="0" distB="0" distL="0" distR="0" wp14:anchorId="68160F03" wp14:editId="1E1CD446">
+            <wp:extent cx="5943600" cy="3338195"/>
+            <wp:effectExtent l="0" t="0" r="0" b="0"/>
+            <wp:docPr id="4" name="Picture 4"/>
+            <wp:cNvGraphicFramePr>
+              <a:graphicFrameLocks xmlns:a="http://schemas.openxmlformats.org/drawingml/2006/main" noChangeAspect="1"/>
+            </wp:cNvGraphicFramePr>
+            <a:graphic xmlns:a="http://schemas.openxmlformats.org/drawingml/2006/main">
+              <a:graphicData uri="http://schemas.openxmlformats.org/drawingml/2006/picture">
+                <pic:pic xmlns:pic="http://schemas.openxmlformats.org/drawingml/2006/picture">
+                  <pic:nvPicPr>
+                    <pic:cNvPr id="0" name="Picture 1"/>
+                    <pic:cNvPicPr>
+                      <a:picLocks noChangeAspect="1" noChangeArrowheads="1"/>
+                    </pic:cNvPicPr>
+                  </pic:nvPicPr>
+                  <pic:blipFill>
+                    <a:blip r:embed="rId9" cstate="print">
+                      <a:extLst>
+                        <a:ext uri="{28A0092B-C50C-407E-A947-70E740481C1C}">
+                          <a14:useLocalDpi xmlns:a14="http://schemas.microsoft.com/office/drawing/2010/main" val="0"/>
+                        </a:ext>
+                      </a:extLst>
+                    </a:blip>
+                    <a:srcRect/>
+                    <a:stretch>
+                      <a:fillRect/>
+                    </a:stretch>
+                  </pic:blipFill>
+                  <pic:spPr bwMode="auto">
+                    <a:xfrm>
+                      <a:off x="0" y="0"/>
+                      <a:ext cx="5943600" cy="3338195"/>
+                    </a:xfrm>
+                    <a:prstGeom prst="rect">
+                      <a:avLst/>
+                    </a:prstGeom>
+                    <a:noFill/>
+                    <a:ln>
+                      <a:noFill/>
+                    </a:ln>
+                  </pic:spPr>
+                </pic:pic>
+              </a:graphicData>
+            </a:graphic>
+          </wp:inline>
+        </w:drawing>
+      </w:r>
+    </w:p>
+    <w:p>
+      <w:pPr>
+        <w:rPr>
+          <w:rFonts w:asciiTheme="minorHAnsi" w:hAnsiTheme="minorHAnsi" w:cstheme="minorHAnsi"/>
+          <w:szCs w:val="24"/>
+        </w:rPr>
+      </w:pPr>
+    </w:p>
+    <w:p>
+      <w:pPr>
+        <w:rPr>
+          <w:rFonts w:asciiTheme="minorHAnsi" w:hAnsiTheme="minorHAnsi" w:cstheme="minorHAnsi"/>
+          <w:szCs w:val="24"/>
+        </w:rPr>
+      </w:pPr>
+      <w:r>
+        <w:rPr>
+          <w:rFonts w:asciiTheme="minorHAnsi" w:hAnsiTheme="minorHAnsi" w:cstheme="minorHAnsi"/>
+          <w:szCs w:val="24"/>
+        </w:rPr>
+        <w:t>After adding scraps to the elements to increase the length to 220 mm each, the resonant frequency dropped to 375 MHz, which confirmed that the circuit is linearly transforming with element length.</w:t>
+      </w:r>
+    </w:p>
+    <w:p>
+      <w:pPr>
+        <w:rPr>
+          <w:rFonts w:asciiTheme="minorHAnsi" w:hAnsiTheme="minorHAnsi" w:cstheme="minorHAnsi"/>
+          <w:szCs w:val="24"/>
+        </w:rPr>
+      </w:pPr>
+      <w:r>
+        <w:rPr>
+          <w:rFonts w:asciiTheme="minorHAnsi" w:hAnsiTheme="minorHAnsi" w:cstheme="minorHAnsi"/>
+          <w:noProof/>
+          <w:szCs w:val="24"/>
+        </w:rPr>
+        <w:lastRenderedPageBreak/>
+        <w:drawing>
+          <wp:inline distT="0" distB="0" distL="0" distR="0" wp14:anchorId="1CB587C3" wp14:editId="292C8CCD">
+            <wp:extent cx="5941060" cy="3340735"/>
+            <wp:effectExtent l="0" t="0" r="2540" b="0"/>
+            <wp:docPr id="5" name="Picture 5"/>
+            <wp:cNvGraphicFramePr>
+              <a:graphicFrameLocks xmlns:a="http://schemas.openxmlformats.org/drawingml/2006/main" noChangeAspect="1"/>
+            </wp:cNvGraphicFramePr>
+            <a:graphic xmlns:a="http://schemas.openxmlformats.org/drawingml/2006/main">
+              <a:graphicData uri="http://schemas.openxmlformats.org/drawingml/2006/picture">
+                <pic:pic xmlns:pic="http://schemas.openxmlformats.org/drawingml/2006/picture">
+                  <pic:nvPicPr>
+                    <pic:cNvPr id="0" name="Picture 2"/>
+                    <pic:cNvPicPr>
+                      <a:picLocks noChangeAspect="1" noChangeArrowheads="1"/>
+                    </pic:cNvPicPr>
+                  </pic:nvPicPr>
+                  <pic:blipFill>
+                    <a:blip r:embed="rId10" cstate="print">
+                      <a:extLst>
+                        <a:ext uri="{28A0092B-C50C-407E-A947-70E740481C1C}">
+                          <a14:useLocalDpi xmlns:a14="http://schemas.microsoft.com/office/drawing/2010/main" val="0"/>
+                        </a:ext>
+                      </a:extLst>
+                    </a:blip>
+                    <a:srcRect/>
+                    <a:stretch>
+                      <a:fillRect/>
+                    </a:stretch>
+                  </pic:blipFill>
+                  <pic:spPr bwMode="auto">
+                    <a:xfrm>
+                      <a:off x="0" y="0"/>
+                      <a:ext cx="5941060" cy="3340735"/>
+                    </a:xfrm>
+                    <a:prstGeom prst="rect">
+                      <a:avLst/>
+                    </a:prstGeom>
+                    <a:noFill/>
+                    <a:ln>
+                      <a:noFill/>
+                    </a:ln>
+                  </pic:spPr>
+                </pic:pic>
+              </a:graphicData>
+            </a:graphic>
+          </wp:inline>
+        </w:drawing>
+      </w:r>
+    </w:p>
+    <w:p>
+      <w:pPr>
+        <w:rPr>
+          <w:rFonts w:asciiTheme="minorHAnsi" w:hAnsiTheme="minorHAnsi" w:cstheme="minorHAnsi"/>
+          <w:szCs w:val="24"/>
+        </w:rPr>
+      </w:pPr>
+      <w:r>
+        <w:rPr>
+          <w:rFonts w:asciiTheme="minorHAnsi" w:hAnsiTheme="minorHAnsi" w:cstheme="minorHAnsi"/>
+          <w:szCs w:val="24"/>
+        </w:rPr>
+        <w:t xml:space="preserve">New elements were then cut to match 220 mm, then incrementally trimmed down until the </w:t>
+      </w:r>
+      <w:r>
+        <w:rPr>
+          <w:rFonts w:asciiTheme="minorHAnsi" w:hAnsiTheme="minorHAnsi" w:cstheme="minorHAnsi"/>
+          <w:szCs w:val="24"/>
+        </w:rPr>
+        <w:t>3</w:t>
+      </w:r>
+      <w:r>
+        <w:rPr>
+          <w:rFonts w:asciiTheme="minorHAnsi" w:hAnsiTheme="minorHAnsi" w:cstheme="minorHAnsi"/>
+          <w:szCs w:val="24"/>
+          <w:vertAlign w:val="superscript"/>
+        </w:rPr>
+        <w:t>rd</w:t>
+      </w:r>
+      <w:r>
+        <w:rPr>
+          <w:rFonts w:asciiTheme="minorHAnsi" w:hAnsiTheme="minorHAnsi" w:cstheme="minorHAnsi"/>
+          <w:szCs w:val="24"/>
+        </w:rPr>
+        <w:t xml:space="preserve"> fundamental resonance approached the 2</w:t>
+      </w:r>
+      <w:r>
+        <w:rPr>
+          <w:rFonts w:asciiTheme="minorHAnsi" w:hAnsiTheme="minorHAnsi" w:cstheme="minorHAnsi"/>
+          <w:szCs w:val="24"/>
+          <w:vertAlign w:val="superscript"/>
+        </w:rPr>
+        <w:t>nd</w:t>
+      </w:r>
+      <w:r>
+        <w:rPr>
+          <w:rFonts w:asciiTheme="minorHAnsi" w:hAnsiTheme="minorHAnsi" w:cstheme="minorHAnsi"/>
+          <w:szCs w:val="24"/>
+        </w:rPr>
+        <w:t xml:space="preserve"> resonance, which created a region of resonance large enough to include the 436 MHz center frequency of our transmissions (-10 dB is acceptable – meaning 90% of power is passed to antenna circuit).</w:t>
+      </w:r>
+    </w:p>
+    <w:p>
+      <w:pPr>
+        <w:rPr>
+          <w:rFonts w:asciiTheme="minorHAnsi" w:hAnsiTheme="minorHAnsi" w:cstheme="minorHAnsi"/>
+          <w:szCs w:val="24"/>
+        </w:rPr>
+      </w:pPr>
+      <w:r>
+        <w:rPr>
+          <w:rFonts w:asciiTheme="minorHAnsi" w:hAnsiTheme="minorHAnsi" w:cstheme="minorHAnsi"/>
+          <w:noProof/>
+          <w:szCs w:val="24"/>
+        </w:rPr>
+        <w:drawing>
+          <wp:inline distT="0" distB="0" distL="0" distR="0" wp14:anchorId="5F440A54" wp14:editId="7ED4E8C2">
+            <wp:extent cx="5943600" cy="3338830"/>
+            <wp:effectExtent l="0" t="0" r="0" b="0"/>
+            <wp:docPr id="6" name="Picture 6"/>
+            <wp:cNvGraphicFramePr>
+              <a:graphicFrameLocks xmlns:a="http://schemas.openxmlformats.org/drawingml/2006/main" noChangeAspect="1"/>
+            </wp:cNvGraphicFramePr>
+            <a:graphic xmlns:a="http://schemas.openxmlformats.org/drawingml/2006/main">
+              <a:graphicData uri="http://schemas.openxmlformats.org/drawingml/2006/picture">
+                <pic:pic xmlns:pic="http://schemas.openxmlformats.org/drawingml/2006/picture">
+                  <pic:nvPicPr>
+                    <pic:cNvPr id="0" name="Picture 3"/>
+                    <pic:cNvPicPr>
+                      <a:picLocks noChangeAspect="1" noChangeArrowheads="1"/>
+                    </pic:cNvPicPr>
+                  </pic:nvPicPr>
+                  <pic:blipFill>
+                    <a:blip r:embed="rId11" cstate="print">
+                      <a:extLst>
+                        <a:ext uri="{28A0092B-C50C-407E-A947-70E740481C1C}">
+                          <a14:useLocalDpi xmlns:a14="http://schemas.microsoft.com/office/drawing/2010/main" val="0"/>
+                        </a:ext>
+                      </a:extLst>
+                    </a:blip>
+                    <a:srcRect/>
+                    <a:stretch>
+                      <a:fillRect/>
+                    </a:stretch>
+                  </pic:blipFill>
+                  <pic:spPr bwMode="auto">
+                    <a:xfrm>
+                      <a:off x="0" y="0"/>
+                      <a:ext cx="5943600" cy="3338830"/>
+                    </a:xfrm>
+                    <a:prstGeom prst="rect">
+                      <a:avLst/>
+                    </a:prstGeom>
+                    <a:noFill/>
+                    <a:ln>
+                      <a:noFill/>
+                    </a:ln>
+                  </pic:spPr>
+                </pic:pic>
+              </a:graphicData>
+            </a:graphic>
+          </wp:inline>
+        </w:drawing>
+      </w:r>
+    </w:p>
+    <w:p>
+      <w:pPr>
+        <w:rPr>
+          <w:rFonts w:asciiTheme="minorHAnsi" w:hAnsiTheme="minorHAnsi" w:cstheme="minorHAnsi"/>
+          <w:szCs w:val="24"/>
+        </w:rPr>
+      </w:pPr>
+      <w:r>
+        <w:rPr>
+          <w:rFonts w:asciiTheme="minorHAnsi" w:hAnsiTheme="minorHAnsi" w:cstheme="minorHAnsi"/>
+          <w:szCs w:val="24"/>
+        </w:rPr>
+        <w:lastRenderedPageBreak/>
+        <w:t>It was noted here that significant VHF reflections were only noticed within a few inches of the elements and that the PCB should NOT be grounded to the structure directly through the through holes, instead grounding through the connector is desired.</w:t>
       </w:r>
     </w:p>
     <w:sectPr>

</xml_diff>

<commit_message>
Added notes about L-Matching.
</commit_message>
<xml_diff>
--- a/OWLSAT Antenna PCB/Documentation/OWLSAT UHF Antenna Documentation.docx
+++ b/OWLSAT Antenna PCB/Documentation/OWLSAT UHF Antenna Documentation.docx
@@ -1114,6 +1114,51 @@
         </w:rPr>
         <w:lastRenderedPageBreak/>
         <w:t>It was noted here that significant VHF reflections were only noticed within a few inches of the elements and that the PCB should NOT be grounded to the structure directly through the through holes, instead grounding through the connector is desired.</w:t>
+      </w:r>
+    </w:p>
+    <w:p>
+      <w:pPr>
+        <w:rPr>
+          <w:rFonts w:asciiTheme="minorHAnsi" w:hAnsiTheme="minorHAnsi" w:cstheme="minorHAnsi"/>
+          <w:szCs w:val="24"/>
+        </w:rPr>
+      </w:pPr>
+      <w:r>
+        <w:rPr>
+          <w:rFonts w:asciiTheme="minorHAnsi" w:hAnsiTheme="minorHAnsi" w:cstheme="minorHAnsi"/>
+          <w:szCs w:val="24"/>
+        </w:rPr>
+        <w:t>The design mistake that caused difficulty in tuning and grounding is that it was assumed that since the Oresat design did not require L-Matching to the 75-ohm quarter-wavelength monopole elements, our design would greatly improve with the inclusion of a simple matching network to step the 50-ohm output of the circuit to the 75-ohm impedance of the elements. This would most likely merge the 1</w:t>
+      </w:r>
+      <w:r>
+        <w:rPr>
+          <w:rFonts w:asciiTheme="minorHAnsi" w:hAnsiTheme="minorHAnsi" w:cstheme="minorHAnsi"/>
+          <w:szCs w:val="24"/>
+          <w:vertAlign w:val="superscript"/>
+        </w:rPr>
+        <w:t>st</w:t>
+      </w:r>
+      <w:r>
+        <w:rPr>
+          <w:rFonts w:asciiTheme="minorHAnsi" w:hAnsiTheme="minorHAnsi" w:cstheme="minorHAnsi"/>
+          <w:szCs w:val="24"/>
+        </w:rPr>
+        <w:t xml:space="preserve"> and 2</w:t>
+      </w:r>
+      <w:r>
+        <w:rPr>
+          <w:rFonts w:asciiTheme="minorHAnsi" w:hAnsiTheme="minorHAnsi" w:cstheme="minorHAnsi"/>
+          <w:szCs w:val="24"/>
+          <w:vertAlign w:val="superscript"/>
+        </w:rPr>
+        <w:t>nd</w:t>
+      </w:r>
+      <w:r>
+        <w:rPr>
+          <w:rFonts w:asciiTheme="minorHAnsi" w:hAnsiTheme="minorHAnsi" w:cstheme="minorHAnsi"/>
+          <w:szCs w:val="24"/>
+        </w:rPr>
+        <w:t xml:space="preserve"> resonance regions together such that it would be easier to match the antenna to 436 MHz.</w:t>
       </w:r>
     </w:p>
     <w:sectPr>

</xml_diff>